<commit_message>
CN-1: replaced laptop with PC
</commit_message>
<xml_diff>
--- a/semester_5/computer_networks/lab_1/cpt_lab1.docx
+++ b/semester_5/computer_networks/lab_1/cpt_lab1.docx
@@ -615,6 +615,7 @@
         </w:numPr>
         <w:rPr>
           <w:sz w:val="24"/>
+          <w:lang w:val="ru-RU"/>
         </w:rPr>
       </w:pPr>
       <w:r>
@@ -627,6 +628,7 @@
       <w:r>
         <w:rPr>
           <w:sz w:val="24"/>
+          <w:lang w:val="ru-RU"/>
         </w:rPr>
         <w:t xml:space="preserve"> </w:t>
       </w:r>
@@ -640,6 +642,7 @@
       <w:r>
         <w:rPr>
           <w:sz w:val="24"/>
+          <w:lang w:val="ru-RU"/>
         </w:rPr>
         <w:t xml:space="preserve"> (</w:t>
       </w:r>
@@ -653,6 +656,7 @@
       <w:r>
         <w:rPr>
           <w:sz w:val="24"/>
+          <w:lang w:val="ru-RU"/>
         </w:rPr>
         <w:t xml:space="preserve"> </w:t>
       </w:r>
@@ -666,6 +670,7 @@
       <w:r>
         <w:rPr>
           <w:sz w:val="24"/>
+          <w:lang w:val="ru-RU"/>
         </w:rPr>
         <w:t xml:space="preserve">), </w:t>
       </w:r>
@@ -679,6 +684,7 @@
       <w:r>
         <w:rPr>
           <w:sz w:val="24"/>
+          <w:lang w:val="ru-RU"/>
         </w:rPr>
         <w:t xml:space="preserve"> “</w:t>
       </w:r>
@@ -694,6 +700,7 @@
       <w:r>
         <w:rPr>
           <w:sz w:val="24"/>
+          <w:lang w:val="ru-RU"/>
         </w:rPr>
         <w:t>-</w:t>
       </w:r>
@@ -707,6 +714,7 @@
       <w:r>
         <w:rPr>
           <w:sz w:val="24"/>
+          <w:lang w:val="ru-RU"/>
         </w:rPr>
         <w:t>”</w:t>
       </w:r>
@@ -720,6 +728,7 @@
         </w:numPr>
         <w:rPr>
           <w:sz w:val="24"/>
+          <w:lang w:val="ru-RU"/>
         </w:rPr>
       </w:pPr>
       <w:r>
@@ -732,6 +741,7 @@
       <w:r>
         <w:rPr>
           <w:sz w:val="24"/>
+          <w:lang w:val="ru-RU"/>
         </w:rPr>
         <w:t xml:space="preserve">, </w:t>
       </w:r>
@@ -745,6 +755,7 @@
       <w:r>
         <w:rPr>
           <w:sz w:val="24"/>
+          <w:lang w:val="ru-RU"/>
         </w:rPr>
         <w:t xml:space="preserve"> </w:t>
       </w:r>
@@ -758,6 +769,7 @@
       <w:r>
         <w:rPr>
           <w:sz w:val="24"/>
+          <w:lang w:val="ru-RU"/>
         </w:rPr>
         <w:t xml:space="preserve"> </w:t>
       </w:r>
@@ -771,6 +783,7 @@
       <w:r>
         <w:rPr>
           <w:sz w:val="24"/>
+          <w:lang w:val="ru-RU"/>
         </w:rPr>
         <w:t xml:space="preserve"> (</w:t>
       </w:r>
@@ -784,6 +797,7 @@
       <w:r>
         <w:rPr>
           <w:sz w:val="24"/>
+          <w:lang w:val="ru-RU"/>
         </w:rPr>
         <w:t xml:space="preserve">, </w:t>
       </w:r>
@@ -797,6 +811,7 @@
       <w:r>
         <w:rPr>
           <w:sz w:val="24"/>
+          <w:lang w:val="ru-RU"/>
         </w:rPr>
         <w:t xml:space="preserve"> </w:t>
       </w:r>
@@ -810,6 +825,7 @@
       <w:r>
         <w:rPr>
           <w:sz w:val="24"/>
+          <w:lang w:val="ru-RU"/>
         </w:rPr>
         <w:t xml:space="preserve">, </w:t>
       </w:r>
@@ -823,6 +839,7 @@
       <w:r>
         <w:rPr>
           <w:sz w:val="24"/>
+          <w:lang w:val="ru-RU"/>
         </w:rPr>
         <w:t xml:space="preserve">) </w:t>
       </w:r>
@@ -836,6 +853,7 @@
       <w:r>
         <w:rPr>
           <w:sz w:val="24"/>
+          <w:lang w:val="ru-RU"/>
         </w:rPr>
         <w:t xml:space="preserve"> </w:t>
       </w:r>
@@ -849,6 +867,7 @@
       <w:r>
         <w:rPr>
           <w:sz w:val="24"/>
+          <w:lang w:val="ru-RU"/>
         </w:rPr>
         <w:t xml:space="preserve"> </w:t>
       </w:r>
@@ -862,6 +881,7 @@
       <w:r>
         <w:rPr>
           <w:sz w:val="24"/>
+          <w:lang w:val="ru-RU"/>
         </w:rPr>
         <w:t xml:space="preserve"> </w:t>
       </w:r>
@@ -1368,7 +1388,56 @@
           <w:sz w:val="24"/>
           <w:lang w:val="ru-RU"/>
         </w:rPr>
-        <w:t>Подключим к Точке доступа остальные устройства аналогичным образом, установив беспроводные модули и введя название сети в настройках.</w:t>
+        <w:t>Подключим к Точке доступа остальные устройства аналогичным образом</w:t>
+      </w:r>
+      <w:r>
+        <w:rPr>
+          <w:sz w:val="24"/>
+          <w:lang w:val="ru-RU"/>
+        </w:rPr>
+        <w:t xml:space="preserve"> (2 </w:t>
+      </w:r>
+      <w:r>
+        <w:rPr>
+          <w:sz w:val="24"/>
+          <w:lang w:val="ru-RU"/>
+        </w:rPr>
+        <w:t>ПК и планшет)</w:t>
+      </w:r>
+      <w:r>
+        <w:rPr>
+          <w:sz w:val="24"/>
+          <w:lang w:val="ru-RU"/>
+        </w:rPr>
+        <w:t xml:space="preserve">, установив беспроводные модули </w:t>
+      </w:r>
+      <w:r>
+        <w:rPr>
+          <w:sz w:val="24"/>
+          <w:lang w:val="ru-RU"/>
+        </w:rPr>
+        <w:t>(</w:t>
+      </w:r>
+      <w:r>
+        <w:rPr>
+          <w:sz w:val="24"/>
+          <w:lang w:val="ru-RU"/>
+        </w:rPr>
+        <w:t>и введя название сети в настройках</w:t>
+      </w:r>
+      <w:r>
+        <w:rPr>
+          <w:sz w:val="24"/>
+          <w:lang w:val="ru-RU"/>
+        </w:rPr>
+        <w:t>)</w:t>
+      </w:r>
+      <w:r>
+        <w:rPr>
+          <w:sz w:val="24"/>
+          <w:lang w:val="ru-RU"/>
+        </w:rPr>
+        <w:t>.</w:t>
       </w:r>
     </w:p>
     <w:p>
@@ -2754,10 +2823,10 @@
           <w:lang w:val="ru-RU"/>
         </w:rPr>
         <w:drawing>
-          <wp:inline distT="0" distB="0" distL="0" distR="0" wp14:anchorId="494E42B9" wp14:editId="4F76D755">
-            <wp:extent cx="5940425" cy="4852035"/>
-            <wp:effectExtent l="0" t="0" r="3175" b="5715"/>
-            <wp:docPr id="494881833" name="Picture 1"/>
+          <wp:inline distT="0" distB="0" distL="0" distR="0" wp14:anchorId="17F26CA7" wp14:editId="3D873FA1">
+            <wp:extent cx="5940425" cy="4789805"/>
+            <wp:effectExtent l="0" t="0" r="3175" b="0"/>
+            <wp:docPr id="772027546" name="Picture 1"/>
             <wp:cNvGraphicFramePr>
               <a:graphicFrameLocks xmlns:a="http://schemas.openxmlformats.org/drawingml/2006/main" noChangeAspect="1"/>
             </wp:cNvGraphicFramePr>
@@ -2765,7 +2834,7 @@
               <a:graphicData uri="http://schemas.openxmlformats.org/drawingml/2006/picture">
                 <pic:pic xmlns:pic="http://schemas.openxmlformats.org/drawingml/2006/picture">
                   <pic:nvPicPr>
-                    <pic:cNvPr id="494881833" name=""/>
+                    <pic:cNvPr id="772027546" name=""/>
                     <pic:cNvPicPr/>
                   </pic:nvPicPr>
                   <pic:blipFill>
@@ -2777,7 +2846,7 @@
                   <pic:spPr>
                     <a:xfrm>
                       <a:off x="0" y="0"/>
-                      <a:ext cx="5940425" cy="4852035"/>
+                      <a:ext cx="5940425" cy="4789805"/>
                     </a:xfrm>
                     <a:prstGeom prst="rect">
                       <a:avLst/>
@@ -3379,6 +3448,7 @@
   <w:style w:type="character" w:default="1" w:styleId="DefaultParagraphFont">
     <w:name w:val="Default Paragraph Font"/>
     <w:uiPriority w:val="1"/>
+    <w:semiHidden/>
     <w:unhideWhenUsed/>
   </w:style>
   <w:style w:type="table" w:default="1" w:styleId="TableNormal">

</xml_diff>